<commit_message>
updates to data preparation and modelling write-up
</commit_message>
<xml_diff>
--- a/modelling decisions_November.docx
+++ b/modelling decisions_November.docx
@@ -1,6 +1,6 @@
 
 <file path=word/document.xml><?xml version="1.0" encoding="utf-8"?>
-<w:document xmlns:wpc="http://schemas.microsoft.com/office/word/2010/wordprocessingCanvas" xmlns:cx="http://schemas.microsoft.com/office/drawing/2014/chartex" xmlns:cx1="http://schemas.microsoft.com/office/drawing/2015/9/8/chartex" xmlns:cx2="http://schemas.microsoft.com/office/drawing/2015/10/21/chartex" xmlns:cx3="http://schemas.microsoft.com/office/drawing/2016/5/9/chartex" xmlns:cx4="http://schemas.microsoft.com/office/drawing/2016/5/10/chartex" xmlns:cx5="http://schemas.microsoft.com/office/drawing/2016/5/11/chartex" xmlns:cx6="http://schemas.microsoft.com/office/drawing/2016/5/12/chartex" xmlns:cx7="http://schemas.microsoft.com/office/drawing/2016/5/13/chartex" xmlns:cx8="http://schemas.microsoft.com/office/drawing/2016/5/14/chartex" xmlns:mc="http://schemas.openxmlformats.org/markup-compatibility/2006" xmlns:aink="http://schemas.microsoft.com/office/drawing/2016/ink" xmlns:am3d="http://schemas.microsoft.com/office/drawing/2017/model3d" xmlns:o="urn:schemas-microsoft-com:office:office" xmlns:r="http://schemas.openxmlformats.org/officeDocument/2006/relationships" xmlns:m="http://schemas.openxmlformats.org/officeDocument/2006/math" xmlns:v="urn:schemas-microsoft-com:vml" xmlns:wp14="http://schemas.microsoft.com/office/word/2010/wordprocessingDrawing" xmlns:wp="http://schemas.openxmlformats.org/drawingml/2006/wordprocessingDrawing" xmlns:w10="urn:schemas-microsoft-com:office:word" xmlns:w="http://schemas.openxmlformats.org/wordprocessingml/2006/main" xmlns:w14="http://schemas.microsoft.com/office/word/2010/wordml" xmlns:w15="http://schemas.microsoft.com/office/word/2012/wordml" xmlns:w16cex="http://schemas.microsoft.com/office/word/2018/wordml/cex" xmlns:w16cid="http://schemas.microsoft.com/office/word/2016/wordml/cid" xmlns:w16="http://schemas.microsoft.com/office/word/2018/wordml" xmlns:w16se="http://schemas.microsoft.com/office/word/2015/wordml/symex" xmlns:wpg="http://schemas.microsoft.com/office/word/2010/wordprocessingGroup" xmlns:wpi="http://schemas.microsoft.com/office/word/2010/wordprocessingInk" xmlns:wne="http://schemas.microsoft.com/office/word/2006/wordml" xmlns:wps="http://schemas.microsoft.com/office/word/2010/wordprocessingShape" mc:Ignorable="w14 w15 w16se w16cid w16 w16cex wp14">
+<w:document xmlns:wpc="http://schemas.microsoft.com/office/word/2010/wordprocessingCanvas" xmlns:cx="http://schemas.microsoft.com/office/drawing/2014/chartex" xmlns:cx1="http://schemas.microsoft.com/office/drawing/2015/9/8/chartex" xmlns:cx2="http://schemas.microsoft.com/office/drawing/2015/10/21/chartex" xmlns:cx3="http://schemas.microsoft.com/office/drawing/2016/5/9/chartex" xmlns:cx4="http://schemas.microsoft.com/office/drawing/2016/5/10/chartex" xmlns:cx5="http://schemas.microsoft.com/office/drawing/2016/5/11/chartex" xmlns:cx6="http://schemas.microsoft.com/office/drawing/2016/5/12/chartex" xmlns:cx7="http://schemas.microsoft.com/office/drawing/2016/5/13/chartex" xmlns:cx8="http://schemas.microsoft.com/office/drawing/2016/5/14/chartex" xmlns:mc="http://schemas.openxmlformats.org/markup-compatibility/2006" xmlns:aink="http://schemas.microsoft.com/office/drawing/2016/ink" xmlns:am3d="http://schemas.microsoft.com/office/drawing/2017/model3d" xmlns:o="urn:schemas-microsoft-com:office:office" xmlns:r="http://schemas.openxmlformats.org/officeDocument/2006/relationships" xmlns:m="http://schemas.openxmlformats.org/officeDocument/2006/math" xmlns:v="urn:schemas-microsoft-com:vml" xmlns:wp14="http://schemas.microsoft.com/office/word/2010/wordprocessingDrawing" xmlns:wp="http://schemas.openxmlformats.org/drawingml/2006/wordprocessingDrawing" xmlns:w10="urn:schemas-microsoft-com:office:word" xmlns:w="http://schemas.openxmlformats.org/wordprocessingml/2006/main" xmlns:w14="http://schemas.microsoft.com/office/word/2010/wordml" xmlns:w15="http://schemas.microsoft.com/office/word/2012/wordml" xmlns:w16cex="http://schemas.microsoft.com/office/word/2018/wordml/cex" xmlns:w16cid="http://schemas.microsoft.com/office/word/2016/wordml/cid" xmlns:w16="http://schemas.microsoft.com/office/word/2018/wordml" xmlns:w16sdtdh="http://schemas.microsoft.com/office/word/2020/wordml/sdtdatahash" xmlns:w16se="http://schemas.microsoft.com/office/word/2015/wordml/symex" xmlns:wpg="http://schemas.microsoft.com/office/word/2010/wordprocessingGroup" xmlns:wpi="http://schemas.microsoft.com/office/word/2010/wordprocessingInk" xmlns:wne="http://schemas.microsoft.com/office/word/2006/wordml" xmlns:wps="http://schemas.microsoft.com/office/word/2010/wordprocessingShape" mc:Ignorable="w14 w15 w16se w16cid w16 w16cex w16sdtdh wp14">
   <w:body>
     <w:p>
       <w:pPr>
@@ -311,7 +311,57 @@
         <w:ind w:left="720"/>
       </w:pPr>
       <w:r>
-        <w:t>Don’t think we have this descriptive analysis? Would be good to still do this for a few countries.</w:t>
+        <w:t xml:space="preserve">Ad-hoc tests with Afghanistan and Syria </w:t>
+      </w:r>
+      <w:r>
+        <w:t xml:space="preserve">origin: there is considerable variation sub-nationally with complete data, and we should consider including sub-national as hierarchy dimension. </w:t>
+      </w:r>
+      <w:r>
+        <w:rPr>
+          <w:b/>
+          <w:bCs/>
+        </w:rPr>
+        <w:t>Counterpoint</w:t>
+      </w:r>
+      <w:r>
+        <w:rPr>
+          <w:b/>
+          <w:bCs/>
+        </w:rPr>
+        <w:t>s</w:t>
+      </w:r>
+      <w:r>
+        <w:t xml:space="preserve">: </w:t>
+      </w:r>
+    </w:p>
+    <w:p>
+      <w:pPr>
+        <w:pStyle w:val="ListParagraph"/>
+        <w:numPr>
+          <w:ilvl w:val="0"/>
+          <w:numId w:val="7"/>
+        </w:numPr>
+      </w:pPr>
+      <w:r>
+        <w:t xml:space="preserve">collection of sub-national data (i.e. the data structure itself) probably correlated with </w:t>
+      </w:r>
+      <w:r>
+        <w:t>data availability and potentially demographics</w:t>
+      </w:r>
+    </w:p>
+    <w:p>
+      <w:pPr>
+        <w:pStyle w:val="ListParagraph"/>
+        <w:numPr>
+          <w:ilvl w:val="0"/>
+          <w:numId w:val="7"/>
+        </w:numPr>
+      </w:pPr>
+      <w:r>
+        <w:t xml:space="preserve">when weighting </w:t>
+      </w:r>
+      <w:r>
+        <w:t xml:space="preserve">average intra-country SDs by population size of country of asylum, intra-variance becomes much smaller </w:t>
       </w:r>
     </w:p>
     <w:p/>
@@ -480,6 +530,136 @@
       <w:pPr>
         <w:pStyle w:val="ListParagraph"/>
       </w:pPr>
+    </w:p>
+    <w:p>
+      <w:pPr>
+        <w:pStyle w:val="ListParagraph"/>
+      </w:pPr>
+      <w:r>
+        <w:t xml:space="preserve">We want to predict the missing data values </w:t>
+      </w:r>
+      <w:r>
+        <w:t xml:space="preserve">given observed data. </w:t>
+      </w:r>
+    </w:p>
+    <w:p>
+      <w:r>
+        <w:t xml:space="preserve">From </w:t>
+      </w:r>
+      <w:hyperlink r:id="rId8" w:history="1">
+        <w:r>
+          <w:rPr>
+            <w:rStyle w:val="Hyperlink"/>
+          </w:rPr>
+          <w:t>https://cran.r-project.org/web/packages/brms/vignettes/brms_missings.html#fn1</w:t>
+        </w:r>
+      </w:hyperlink>
+      <w:r>
+        <w:t xml:space="preserve">: </w:t>
+      </w:r>
+      <w:r>
+        <w:br/>
+      </w:r>
+      <w:r>
+        <w:rPr>
+          <w:i/>
+          <w:iCs/>
+        </w:rPr>
+        <w:t xml:space="preserve">Actually, there is a third approach that only applies to </w:t>
+      </w:r>
+      <w:r>
+        <w:rPr>
+          <w:b/>
+          <w:bCs/>
+          <w:i/>
+          <w:iCs/>
+        </w:rPr>
+        <w:t>missings in response variables</w:t>
+      </w:r>
+      <w:r>
+        <w:rPr>
+          <w:i/>
+          <w:iCs/>
+        </w:rPr>
+        <w:t>. If we want to impute missing responses, we just fit the model using the observed responses and than impute the missings after fitting the model by means of posterior prediction. That is, we supply the predictor values corresponding to missing responses to the predict method.</w:t>
+      </w:r>
+      <w:r>
+        <w:rPr>
+          <w:rFonts w:ascii="Segoe UI Emoji" w:hAnsi="Segoe UI Emoji" w:cs="Segoe UI Emoji"/>
+          <w:i/>
+          <w:iCs/>
+        </w:rPr>
+        <w:t>↩</w:t>
+      </w:r>
+      <w:r>
+        <w:rPr>
+          <w:i/>
+          <w:iCs/>
+        </w:rPr>
+        <w:t>︎</w:t>
+      </w:r>
+    </w:p>
+    <w:p>
+      <w:r>
+        <w:t xml:space="preserve">Since we have only missings in the response (demographic counts) variables, with the population total for </w:t>
+      </w:r>
+      <w:r>
+        <w:t xml:space="preserve">rows with missing data available as offset in the binomial/multinomial </w:t>
+      </w:r>
+      <w:r>
+        <w:t>model and potential covariates assumed to be fully observed, we will</w:t>
+      </w:r>
+      <w:r>
+        <w:t xml:space="preserve"> use this approach to</w:t>
+      </w:r>
+      <w:r>
+        <w:t xml:space="preserve"> explicitly predict the missing data values. </w:t>
+      </w:r>
+    </w:p>
+    <w:p>
+      <w:r>
+        <w:t xml:space="preserve">This means we will </w:t>
+      </w:r>
+      <w:r>
+        <w:t>have two main steps:</w:t>
+      </w:r>
+    </w:p>
+    <w:p>
+      <w:pPr>
+        <w:pStyle w:val="ListParagraph"/>
+        <w:numPr>
+          <w:ilvl w:val="0"/>
+          <w:numId w:val="8"/>
+        </w:numPr>
+      </w:pPr>
+      <w:r>
+        <w:lastRenderedPageBreak/>
+        <w:t xml:space="preserve">Estimate posteriors of population parameters (e.g. </w:t>
+      </w:r>
+      <w:r>
+        <w:t xml:space="preserve">probability vector of the multinomial given </w:t>
+      </w:r>
+      <w:r>
+        <w:t>country of asylum and any covariates)</w:t>
+      </w:r>
+      <w:r>
+        <w:t xml:space="preserve"> with observed data only</w:t>
+      </w:r>
+      <w:r>
+        <w:t xml:space="preserve"> under prior assumptions</w:t>
+      </w:r>
+    </w:p>
+    <w:p>
+      <w:pPr>
+        <w:pStyle w:val="ListParagraph"/>
+        <w:numPr>
+          <w:ilvl w:val="0"/>
+          <w:numId w:val="8"/>
+        </w:numPr>
+      </w:pPr>
+      <w:r>
+        <w:t>Predict missing data points by drawing from that posterior</w:t>
+      </w:r>
     </w:p>
     <w:sectPr>
       <w:pgSz w:w="11906" w:h="16838"/>
@@ -492,7 +672,7 @@
 </file>
 
 <file path=word/numbering.xml><?xml version="1.0" encoding="utf-8"?>
-<w:numbering xmlns:wpc="http://schemas.microsoft.com/office/word/2010/wordprocessingCanvas" xmlns:cx="http://schemas.microsoft.com/office/drawing/2014/chartex" xmlns:cx1="http://schemas.microsoft.com/office/drawing/2015/9/8/chartex" xmlns:cx2="http://schemas.microsoft.com/office/drawing/2015/10/21/chartex" xmlns:cx3="http://schemas.microsoft.com/office/drawing/2016/5/9/chartex" xmlns:cx4="http://schemas.microsoft.com/office/drawing/2016/5/10/chartex" xmlns:cx5="http://schemas.microsoft.com/office/drawing/2016/5/11/chartex" xmlns:cx6="http://schemas.microsoft.com/office/drawing/2016/5/12/chartex" xmlns:cx7="http://schemas.microsoft.com/office/drawing/2016/5/13/chartex" xmlns:cx8="http://schemas.microsoft.com/office/drawing/2016/5/14/chartex" xmlns:mc="http://schemas.openxmlformats.org/markup-compatibility/2006" xmlns:aink="http://schemas.microsoft.com/office/drawing/2016/ink" xmlns:am3d="http://schemas.microsoft.com/office/drawing/2017/model3d" xmlns:o="urn:schemas-microsoft-com:office:office" xmlns:r="http://schemas.openxmlformats.org/officeDocument/2006/relationships" xmlns:m="http://schemas.openxmlformats.org/officeDocument/2006/math" xmlns:v="urn:schemas-microsoft-com:vml" xmlns:wp14="http://schemas.microsoft.com/office/word/2010/wordprocessingDrawing" xmlns:wp="http://schemas.openxmlformats.org/drawingml/2006/wordprocessingDrawing" xmlns:w10="urn:schemas-microsoft-com:office:word" xmlns:w="http://schemas.openxmlformats.org/wordprocessingml/2006/main" xmlns:w14="http://schemas.microsoft.com/office/word/2010/wordml" xmlns:w15="http://schemas.microsoft.com/office/word/2012/wordml" xmlns:w16cex="http://schemas.microsoft.com/office/word/2018/wordml/cex" xmlns:w16cid="http://schemas.microsoft.com/office/word/2016/wordml/cid" xmlns:w16="http://schemas.microsoft.com/office/word/2018/wordml" xmlns:w16se="http://schemas.microsoft.com/office/word/2015/wordml/symex" xmlns:wpg="http://schemas.microsoft.com/office/word/2010/wordprocessingGroup" xmlns:wpi="http://schemas.microsoft.com/office/word/2010/wordprocessingInk" xmlns:wne="http://schemas.microsoft.com/office/word/2006/wordml" xmlns:wps="http://schemas.microsoft.com/office/word/2010/wordprocessingShape" mc:Ignorable="w14 w15 w16se w16cid w16 w16cex wp14">
+<w:numbering xmlns:wpc="http://schemas.microsoft.com/office/word/2010/wordprocessingCanvas" xmlns:cx="http://schemas.microsoft.com/office/drawing/2014/chartex" xmlns:cx1="http://schemas.microsoft.com/office/drawing/2015/9/8/chartex" xmlns:cx2="http://schemas.microsoft.com/office/drawing/2015/10/21/chartex" xmlns:cx3="http://schemas.microsoft.com/office/drawing/2016/5/9/chartex" xmlns:cx4="http://schemas.microsoft.com/office/drawing/2016/5/10/chartex" xmlns:cx5="http://schemas.microsoft.com/office/drawing/2016/5/11/chartex" xmlns:cx6="http://schemas.microsoft.com/office/drawing/2016/5/12/chartex" xmlns:cx7="http://schemas.microsoft.com/office/drawing/2016/5/13/chartex" xmlns:cx8="http://schemas.microsoft.com/office/drawing/2016/5/14/chartex" xmlns:mc="http://schemas.openxmlformats.org/markup-compatibility/2006" xmlns:aink="http://schemas.microsoft.com/office/drawing/2016/ink" xmlns:am3d="http://schemas.microsoft.com/office/drawing/2017/model3d" xmlns:o="urn:schemas-microsoft-com:office:office" xmlns:r="http://schemas.openxmlformats.org/officeDocument/2006/relationships" xmlns:m="http://schemas.openxmlformats.org/officeDocument/2006/math" xmlns:v="urn:schemas-microsoft-com:vml" xmlns:wp14="http://schemas.microsoft.com/office/word/2010/wordprocessingDrawing" xmlns:wp="http://schemas.openxmlformats.org/drawingml/2006/wordprocessingDrawing" xmlns:w10="urn:schemas-microsoft-com:office:word" xmlns:w="http://schemas.openxmlformats.org/wordprocessingml/2006/main" xmlns:w14="http://schemas.microsoft.com/office/word/2010/wordml" xmlns:w15="http://schemas.microsoft.com/office/word/2012/wordml" xmlns:w16cex="http://schemas.microsoft.com/office/word/2018/wordml/cex" xmlns:w16cid="http://schemas.microsoft.com/office/word/2016/wordml/cid" xmlns:w16="http://schemas.microsoft.com/office/word/2018/wordml" xmlns:w16sdtdh="http://schemas.microsoft.com/office/word/2020/wordml/sdtdatahash" xmlns:w16se="http://schemas.microsoft.com/office/word/2015/wordml/symex" xmlns:wpg="http://schemas.microsoft.com/office/word/2010/wordprocessingGroup" xmlns:wpi="http://schemas.microsoft.com/office/word/2010/wordprocessingInk" xmlns:wne="http://schemas.microsoft.com/office/word/2006/wordml" xmlns:wps="http://schemas.microsoft.com/office/word/2010/wordprocessingShape" mc:Ignorable="w14 w15 w16se w16cid w16 w16cex w16sdtdh wp14">
   <w:abstractNum w:abstractNumId="0" w15:restartNumberingAfterBreak="0">
     <w:nsid w:val="0B4204FD"/>
     <w:multiLevelType w:val="hybridMultilevel"/>
@@ -898,6 +1078,184 @@
     </w:lvl>
   </w:abstractNum>
   <w:abstractNum w:abstractNumId="4" w15:restartNumberingAfterBreak="0">
+    <w:nsid w:val="42242100"/>
+    <w:multiLevelType w:val="hybridMultilevel"/>
+    <w:tmpl w:val="2970222E"/>
+    <w:lvl w:ilvl="0" w:tplc="5E00927C">
+      <w:start w:val="1"/>
+      <w:numFmt w:val="lowerLetter"/>
+      <w:lvlText w:val="%1)"/>
+      <w:lvlJc w:val="left"/>
+      <w:pPr>
+        <w:ind w:left="1080" w:hanging="360"/>
+      </w:pPr>
+      <w:rPr>
+        <w:rFonts w:hint="default"/>
+      </w:rPr>
+    </w:lvl>
+    <w:lvl w:ilvl="1" w:tplc="08090019" w:tentative="1">
+      <w:start w:val="1"/>
+      <w:numFmt w:val="lowerLetter"/>
+      <w:lvlText w:val="%2."/>
+      <w:lvlJc w:val="left"/>
+      <w:pPr>
+        <w:ind w:left="1800" w:hanging="360"/>
+      </w:pPr>
+    </w:lvl>
+    <w:lvl w:ilvl="2" w:tplc="0809001B" w:tentative="1">
+      <w:start w:val="1"/>
+      <w:numFmt w:val="lowerRoman"/>
+      <w:lvlText w:val="%3."/>
+      <w:lvlJc w:val="right"/>
+      <w:pPr>
+        <w:ind w:left="2520" w:hanging="180"/>
+      </w:pPr>
+    </w:lvl>
+    <w:lvl w:ilvl="3" w:tplc="0809000F" w:tentative="1">
+      <w:start w:val="1"/>
+      <w:numFmt w:val="decimal"/>
+      <w:lvlText w:val="%4."/>
+      <w:lvlJc w:val="left"/>
+      <w:pPr>
+        <w:ind w:left="3240" w:hanging="360"/>
+      </w:pPr>
+    </w:lvl>
+    <w:lvl w:ilvl="4" w:tplc="08090019" w:tentative="1">
+      <w:start w:val="1"/>
+      <w:numFmt w:val="lowerLetter"/>
+      <w:lvlText w:val="%5."/>
+      <w:lvlJc w:val="left"/>
+      <w:pPr>
+        <w:ind w:left="3960" w:hanging="360"/>
+      </w:pPr>
+    </w:lvl>
+    <w:lvl w:ilvl="5" w:tplc="0809001B" w:tentative="1">
+      <w:start w:val="1"/>
+      <w:numFmt w:val="lowerRoman"/>
+      <w:lvlText w:val="%6."/>
+      <w:lvlJc w:val="right"/>
+      <w:pPr>
+        <w:ind w:left="4680" w:hanging="180"/>
+      </w:pPr>
+    </w:lvl>
+    <w:lvl w:ilvl="6" w:tplc="0809000F" w:tentative="1">
+      <w:start w:val="1"/>
+      <w:numFmt w:val="decimal"/>
+      <w:lvlText w:val="%7."/>
+      <w:lvlJc w:val="left"/>
+      <w:pPr>
+        <w:ind w:left="5400" w:hanging="360"/>
+      </w:pPr>
+    </w:lvl>
+    <w:lvl w:ilvl="7" w:tplc="08090019" w:tentative="1">
+      <w:start w:val="1"/>
+      <w:numFmt w:val="lowerLetter"/>
+      <w:lvlText w:val="%8."/>
+      <w:lvlJc w:val="left"/>
+      <w:pPr>
+        <w:ind w:left="6120" w:hanging="360"/>
+      </w:pPr>
+    </w:lvl>
+    <w:lvl w:ilvl="8" w:tplc="0809001B" w:tentative="1">
+      <w:start w:val="1"/>
+      <w:numFmt w:val="lowerRoman"/>
+      <w:lvlText w:val="%9."/>
+      <w:lvlJc w:val="right"/>
+      <w:pPr>
+        <w:ind w:left="6840" w:hanging="180"/>
+      </w:pPr>
+    </w:lvl>
+  </w:abstractNum>
+  <w:abstractNum w:abstractNumId="5" w15:restartNumberingAfterBreak="0">
+    <w:nsid w:val="66F81693"/>
+    <w:multiLevelType w:val="hybridMultilevel"/>
+    <w:tmpl w:val="C5643188"/>
+    <w:lvl w:ilvl="0" w:tplc="08090011">
+      <w:start w:val="1"/>
+      <w:numFmt w:val="decimal"/>
+      <w:lvlText w:val="%1)"/>
+      <w:lvlJc w:val="left"/>
+      <w:pPr>
+        <w:ind w:left="720" w:hanging="360"/>
+      </w:pPr>
+      <w:rPr>
+        <w:rFonts w:hint="default"/>
+      </w:rPr>
+    </w:lvl>
+    <w:lvl w:ilvl="1" w:tplc="08090019" w:tentative="1">
+      <w:start w:val="1"/>
+      <w:numFmt w:val="lowerLetter"/>
+      <w:lvlText w:val="%2."/>
+      <w:lvlJc w:val="left"/>
+      <w:pPr>
+        <w:ind w:left="1440" w:hanging="360"/>
+      </w:pPr>
+    </w:lvl>
+    <w:lvl w:ilvl="2" w:tplc="0809001B" w:tentative="1">
+      <w:start w:val="1"/>
+      <w:numFmt w:val="lowerRoman"/>
+      <w:lvlText w:val="%3."/>
+      <w:lvlJc w:val="right"/>
+      <w:pPr>
+        <w:ind w:left="2160" w:hanging="180"/>
+      </w:pPr>
+    </w:lvl>
+    <w:lvl w:ilvl="3" w:tplc="0809000F" w:tentative="1">
+      <w:start w:val="1"/>
+      <w:numFmt w:val="decimal"/>
+      <w:lvlText w:val="%4."/>
+      <w:lvlJc w:val="left"/>
+      <w:pPr>
+        <w:ind w:left="2880" w:hanging="360"/>
+      </w:pPr>
+    </w:lvl>
+    <w:lvl w:ilvl="4" w:tplc="08090019" w:tentative="1">
+      <w:start w:val="1"/>
+      <w:numFmt w:val="lowerLetter"/>
+      <w:lvlText w:val="%5."/>
+      <w:lvlJc w:val="left"/>
+      <w:pPr>
+        <w:ind w:left="3600" w:hanging="360"/>
+      </w:pPr>
+    </w:lvl>
+    <w:lvl w:ilvl="5" w:tplc="0809001B" w:tentative="1">
+      <w:start w:val="1"/>
+      <w:numFmt w:val="lowerRoman"/>
+      <w:lvlText w:val="%6."/>
+      <w:lvlJc w:val="right"/>
+      <w:pPr>
+        <w:ind w:left="4320" w:hanging="180"/>
+      </w:pPr>
+    </w:lvl>
+    <w:lvl w:ilvl="6" w:tplc="0809000F" w:tentative="1">
+      <w:start w:val="1"/>
+      <w:numFmt w:val="decimal"/>
+      <w:lvlText w:val="%7."/>
+      <w:lvlJc w:val="left"/>
+      <w:pPr>
+        <w:ind w:left="5040" w:hanging="360"/>
+      </w:pPr>
+    </w:lvl>
+    <w:lvl w:ilvl="7" w:tplc="08090019" w:tentative="1">
+      <w:start w:val="1"/>
+      <w:numFmt w:val="lowerLetter"/>
+      <w:lvlText w:val="%8."/>
+      <w:lvlJc w:val="left"/>
+      <w:pPr>
+        <w:ind w:left="5760" w:hanging="360"/>
+      </w:pPr>
+    </w:lvl>
+    <w:lvl w:ilvl="8" w:tplc="0809001B" w:tentative="1">
+      <w:start w:val="1"/>
+      <w:numFmt w:val="lowerRoman"/>
+      <w:lvlText w:val="%9."/>
+      <w:lvlJc w:val="right"/>
+      <w:pPr>
+        <w:ind w:left="6480" w:hanging="180"/>
+      </w:pPr>
+    </w:lvl>
+  </w:abstractNum>
+  <w:abstractNum w:abstractNumId="6" w15:restartNumberingAfterBreak="0">
     <w:nsid w:val="68A30DD6"/>
     <w:multiLevelType w:val="hybridMultilevel"/>
     <w:tmpl w:val="E724FEB2"/>
@@ -1010,7 +1368,7 @@
       </w:rPr>
     </w:lvl>
   </w:abstractNum>
-  <w:abstractNum w:abstractNumId="5" w15:restartNumberingAfterBreak="0">
+  <w:abstractNum w:abstractNumId="7" w15:restartNumberingAfterBreak="0">
     <w:nsid w:val="6C2B6F72"/>
     <w:multiLevelType w:val="hybridMultilevel"/>
     <w:tmpl w:val="4A5AE0E8"/>
@@ -1100,7 +1458,7 @@
     <w:abstractNumId w:val="3"/>
   </w:num>
   <w:num w:numId="2">
-    <w:abstractNumId w:val="5"/>
+    <w:abstractNumId w:val="7"/>
   </w:num>
   <w:num w:numId="3">
     <w:abstractNumId w:val="1"/>
@@ -1109,16 +1467,22 @@
     <w:abstractNumId w:val="0"/>
   </w:num>
   <w:num w:numId="5">
-    <w:abstractNumId w:val="4"/>
+    <w:abstractNumId w:val="6"/>
   </w:num>
   <w:num w:numId="6">
     <w:abstractNumId w:val="2"/>
+  </w:num>
+  <w:num w:numId="7">
+    <w:abstractNumId w:val="4"/>
+  </w:num>
+  <w:num w:numId="8">
+    <w:abstractNumId w:val="5"/>
   </w:num>
 </w:numbering>
 </file>
 
 <file path=word/styles.xml><?xml version="1.0" encoding="utf-8"?>
-<w:styles xmlns:mc="http://schemas.openxmlformats.org/markup-compatibility/2006" xmlns:r="http://schemas.openxmlformats.org/officeDocument/2006/relationships" xmlns:w="http://schemas.openxmlformats.org/wordprocessingml/2006/main" xmlns:w14="http://schemas.microsoft.com/office/word/2010/wordml" xmlns:w15="http://schemas.microsoft.com/office/word/2012/wordml" xmlns:w16cex="http://schemas.microsoft.com/office/word/2018/wordml/cex" xmlns:w16cid="http://schemas.microsoft.com/office/word/2016/wordml/cid" xmlns:w16="http://schemas.microsoft.com/office/word/2018/wordml" xmlns:w16se="http://schemas.microsoft.com/office/word/2015/wordml/symex" mc:Ignorable="w14 w15 w16se w16cid w16 w16cex">
+<w:styles xmlns:mc="http://schemas.openxmlformats.org/markup-compatibility/2006" xmlns:r="http://schemas.openxmlformats.org/officeDocument/2006/relationships" xmlns:w="http://schemas.openxmlformats.org/wordprocessingml/2006/main" xmlns:w14="http://schemas.microsoft.com/office/word/2010/wordml" xmlns:w15="http://schemas.microsoft.com/office/word/2012/wordml" xmlns:w16cex="http://schemas.microsoft.com/office/word/2018/wordml/cex" xmlns:w16cid="http://schemas.microsoft.com/office/word/2016/wordml/cid" xmlns:w16="http://schemas.microsoft.com/office/word/2018/wordml" xmlns:w16sdtdh="http://schemas.microsoft.com/office/word/2020/wordml/sdtdatahash" xmlns:w16se="http://schemas.microsoft.com/office/word/2015/wordml/symex" mc:Ignorable="w14 w15 w16se w16cid w16 w16cex w16sdtdh">
   <w:docDefaults>
     <w:rPrDefault>
       <w:rPr>
@@ -1589,6 +1953,29 @@
       <w:szCs w:val="26"/>
     </w:rPr>
   </w:style>
+  <w:style w:type="character" w:styleId="Hyperlink">
+    <w:name w:val="Hyperlink"/>
+    <w:basedOn w:val="DefaultParagraphFont"/>
+    <w:uiPriority w:val="99"/>
+    <w:unhideWhenUsed/>
+    <w:rsid w:val="008F3D66"/>
+    <w:rPr>
+      <w:color w:val="0563C1" w:themeColor="hyperlink"/>
+      <w:u w:val="single"/>
+    </w:rPr>
+  </w:style>
+  <w:style w:type="character" w:styleId="UnresolvedMention">
+    <w:name w:val="Unresolved Mention"/>
+    <w:basedOn w:val="DefaultParagraphFont"/>
+    <w:uiPriority w:val="99"/>
+    <w:semiHidden/>
+    <w:unhideWhenUsed/>
+    <w:rsid w:val="008F3D66"/>
+    <w:rPr>
+      <w:color w:val="605E5C"/>
+      <w:shd w:val="clear" w:color="auto" w:fill="E1DFDD"/>
+    </w:rPr>
+  </w:style>
 </w:styles>
 </file>
 
@@ -1888,6 +2275,21 @@
 </file>
 
 <file path=customXml/item1.xml><?xml version="1.0" encoding="utf-8"?>
+<p:properties xmlns:p="http://schemas.microsoft.com/office/2006/metadata/properties" xmlns:xsi="http://www.w3.org/2001/XMLSchema-instance" xmlns:pc="http://schemas.microsoft.com/office/infopath/2007/PartnerControls">
+  <documentManagement/>
+</p:properties>
+</file>
+
+<file path=customXml/item2.xml><?xml version="1.0" encoding="utf-8"?>
+<?mso-contentType ?>
+<FormTemplates xmlns="http://schemas.microsoft.com/sharepoint/v3/contenttype/forms">
+  <Display>DocumentLibraryForm</Display>
+  <Edit>DocumentLibraryForm</Edit>
+  <New>DocumentLibraryForm</New>
+</FormTemplates>
+</file>
+
+<file path=customXml/item3.xml><?xml version="1.0" encoding="utf-8"?>
 <ct:contentTypeSchema xmlns:ct="http://schemas.microsoft.com/office/2006/metadata/contentType" xmlns:ma="http://schemas.microsoft.com/office/2006/metadata/properties/metaAttributes" ct:_="" ma:_="" ma:contentTypeName="Document" ma:contentTypeID="0x010100471E9650B65F724A80200CBAA92470B4" ma:contentTypeVersion="8" ma:contentTypeDescription="Create a new document." ma:contentTypeScope="" ma:versionID="0732b34afc43bff9fbf1f8a03911fd2e">
   <xsd:schema xmlns:xsd="http://www.w3.org/2001/XMLSchema" xmlns:xs="http://www.w3.org/2001/XMLSchema" xmlns:p="http://schemas.microsoft.com/office/2006/metadata/properties" xmlns:ns2="4f15cab8-2202-4768-b37e-c47f9a7ac1c3" targetNamespace="http://schemas.microsoft.com/office/2006/metadata/properties" ma:root="true" ma:fieldsID="82f48dfe3b97f4476fac6974ec80e544" ns2:_="">
     <xsd:import namespace="4f15cab8-2202-4768-b37e-c47f9a7ac1c3"/>
@@ -2059,29 +2461,37 @@
 </ct:contentTypeSchema>
 </file>
 
-<file path=customXml/item2.xml><?xml version="1.0" encoding="utf-8"?>
-<?mso-contentType ?>
-<FormTemplates xmlns="http://schemas.microsoft.com/sharepoint/v3/contenttype/forms">
-  <Display>DocumentLibraryForm</Display>
-  <Edit>DocumentLibraryForm</Edit>
-  <New>DocumentLibraryForm</New>
-</FormTemplates>
-</file>
-
-<file path=customXml/item3.xml><?xml version="1.0" encoding="utf-8"?>
-<p:properties xmlns:p="http://schemas.microsoft.com/office/2006/metadata/properties" xmlns:xsi="http://www.w3.org/2001/XMLSchema-instance" xmlns:pc="http://schemas.microsoft.com/office/infopath/2007/PartnerControls">
-  <documentManagement/>
-</p:properties>
-</file>
-
 <file path=customXml/itemProps1.xml><?xml version="1.0" encoding="utf-8"?>
-<ds:datastoreItem xmlns:ds="http://schemas.openxmlformats.org/officeDocument/2006/customXml" ds:itemID="{A4586921-DB3C-4558-BE38-42267E5A0213}"/>
+<ds:datastoreItem xmlns:ds="http://schemas.openxmlformats.org/officeDocument/2006/customXml" ds:itemID="{7C7FFE9D-64ED-42B0-BF8A-29506883DBB4}">
+  <ds:schemaRefs>
+    <ds:schemaRef ds:uri="http://schemas.microsoft.com/office/2006/metadata/properties"/>
+    <ds:schemaRef ds:uri="http://schemas.microsoft.com/office/infopath/2007/PartnerControls"/>
+  </ds:schemaRefs>
+</ds:datastoreItem>
 </file>
 
 <file path=customXml/itemProps2.xml><?xml version="1.0" encoding="utf-8"?>
-<ds:datastoreItem xmlns:ds="http://schemas.openxmlformats.org/officeDocument/2006/customXml" ds:itemID="{32C73F58-7966-486F-9E03-00D45070CD57}"/>
+<ds:datastoreItem xmlns:ds="http://schemas.openxmlformats.org/officeDocument/2006/customXml" ds:itemID="{32C73F58-7966-486F-9E03-00D45070CD57}">
+  <ds:schemaRefs>
+    <ds:schemaRef ds:uri="http://schemas.microsoft.com/sharepoint/v3/contenttype/forms"/>
+  </ds:schemaRefs>
+</ds:datastoreItem>
 </file>
 
 <file path=customXml/itemProps3.xml><?xml version="1.0" encoding="utf-8"?>
-<ds:datastoreItem xmlns:ds="http://schemas.openxmlformats.org/officeDocument/2006/customXml" ds:itemID="{7C7FFE9D-64ED-42B0-BF8A-29506883DBB4}"/>
+<ds:datastoreItem xmlns:ds="http://schemas.openxmlformats.org/officeDocument/2006/customXml" ds:itemID="{A4586921-DB3C-4558-BE38-42267E5A0213}">
+  <ds:schemaRefs>
+    <ds:schemaRef ds:uri="http://schemas.microsoft.com/office/2006/metadata/contentType"/>
+    <ds:schemaRef ds:uri="http://schemas.microsoft.com/office/2006/metadata/properties/metaAttributes"/>
+    <ds:schemaRef ds:uri="http://www.w3.org/2001/XMLSchema"/>
+    <ds:schemaRef ds:uri="http://schemas.microsoft.com/office/2006/metadata/properties"/>
+    <ds:schemaRef ds:uri="4f15cab8-2202-4768-b37e-c47f9a7ac1c3"/>
+    <ds:schemaRef ds:uri="http://schemas.microsoft.com/office/2006/documentManagement/types"/>
+    <ds:schemaRef ds:uri="http://schemas.microsoft.com/office/infopath/2007/PartnerControls"/>
+    <ds:schemaRef ds:uri="http://schemas.openxmlformats.org/package/2006/metadata/core-properties"/>
+    <ds:schemaRef ds:uri="http://purl.org/dc/elements/1.1/"/>
+    <ds:schemaRef ds:uri="http://purl.org/dc/terms/"/>
+    <ds:schemaRef ds:uri="http://schemas.microsoft.com/internal/obd"/>
+  </ds:schemaRefs>
+</ds:datastoreItem>
 </file>
</xml_diff>

<commit_message>
better prior (beta with WPP proportion of children as mean), run first model with that prior. Much faster than with normal prior
</commit_message>
<xml_diff>
--- a/modelling decisions_November.docx
+++ b/modelling decisions_November.docx
@@ -2290,9 +2290,10 @@
 </file>
 
 <file path=customXml/item3.xml><?xml version="1.0" encoding="utf-8"?>
-<ct:contentTypeSchema xmlns:ct="http://schemas.microsoft.com/office/2006/metadata/contentType" xmlns:ma="http://schemas.microsoft.com/office/2006/metadata/properties/metaAttributes" ct:_="" ma:_="" ma:contentTypeName="Document" ma:contentTypeID="0x010100471E9650B65F724A80200CBAA92470B4" ma:contentTypeVersion="8" ma:contentTypeDescription="Create a new document." ma:contentTypeScope="" ma:versionID="0732b34afc43bff9fbf1f8a03911fd2e">
-  <xsd:schema xmlns:xsd="http://www.w3.org/2001/XMLSchema" xmlns:xs="http://www.w3.org/2001/XMLSchema" xmlns:p="http://schemas.microsoft.com/office/2006/metadata/properties" xmlns:ns2="4f15cab8-2202-4768-b37e-c47f9a7ac1c3" targetNamespace="http://schemas.microsoft.com/office/2006/metadata/properties" ma:root="true" ma:fieldsID="82f48dfe3b97f4476fac6974ec80e544" ns2:_="">
+<ct:contentTypeSchema xmlns:ct="http://schemas.microsoft.com/office/2006/metadata/contentType" xmlns:ma="http://schemas.microsoft.com/office/2006/metadata/properties/metaAttributes" ct:_="" ma:_="" ma:contentTypeName="Document" ma:contentTypeID="0x010100471E9650B65F724A80200CBAA92470B4" ma:contentTypeVersion="10" ma:contentTypeDescription="Create a new document." ma:contentTypeScope="" ma:versionID="14fe420d9e62f28664c3fd9b8d97ae55">
+  <xsd:schema xmlns:xsd="http://www.w3.org/2001/XMLSchema" xmlns:xs="http://www.w3.org/2001/XMLSchema" xmlns:p="http://schemas.microsoft.com/office/2006/metadata/properties" xmlns:ns2="4f15cab8-2202-4768-b37e-c47f9a7ac1c3" xmlns:ns3="1278a93a-c2fe-41ef-8498-6f29b18a37e3" targetNamespace="http://schemas.microsoft.com/office/2006/metadata/properties" ma:root="true" ma:fieldsID="ff381e3513c52129861e265a9b588253" ns2:_="" ns3:_="">
     <xsd:import namespace="4f15cab8-2202-4768-b37e-c47f9a7ac1c3"/>
+    <xsd:import namespace="1278a93a-c2fe-41ef-8498-6f29b18a37e3"/>
     <xsd:element name="properties">
       <xsd:complexType>
         <xsd:sequence>
@@ -2307,6 +2308,8 @@
                 <xsd:element ref="ns2:MediaServiceGenerationTime" minOccurs="0"/>
                 <xsd:element ref="ns2:MediaServiceEventHashCode" minOccurs="0"/>
                 <xsd:element ref="ns2:MediaServiceOCR" minOccurs="0"/>
+                <xsd:element ref="ns3:SharedWithUsers" minOccurs="0"/>
+                <xsd:element ref="ns3:SharedWithDetails" minOccurs="0"/>
               </xsd:all>
             </xsd:complexType>
           </xsd:element>
@@ -2355,6 +2358,36 @@
       </xsd:simpleType>
     </xsd:element>
     <xsd:element name="MediaServiceOCR" ma:index="15" nillable="true" ma:displayName="Extracted Text" ma:internalName="MediaServiceOCR" ma:readOnly="true">
+      <xsd:simpleType>
+        <xsd:restriction base="dms:Note">
+          <xsd:maxLength value="255"/>
+        </xsd:restriction>
+      </xsd:simpleType>
+    </xsd:element>
+  </xsd:schema>
+  <xsd:schema xmlns:xsd="http://www.w3.org/2001/XMLSchema" xmlns:xs="http://www.w3.org/2001/XMLSchema" xmlns:dms="http://schemas.microsoft.com/office/2006/documentManagement/types" xmlns:pc="http://schemas.microsoft.com/office/infopath/2007/PartnerControls" targetNamespace="1278a93a-c2fe-41ef-8498-6f29b18a37e3" elementFormDefault="qualified">
+    <xsd:import namespace="http://schemas.microsoft.com/office/2006/documentManagement/types"/>
+    <xsd:import namespace="http://schemas.microsoft.com/office/infopath/2007/PartnerControls"/>
+    <xsd:element name="SharedWithUsers" ma:index="16" nillable="true" ma:displayName="Shared With" ma:internalName="SharedWithUsers" ma:readOnly="true">
+      <xsd:complexType>
+        <xsd:complexContent>
+          <xsd:extension base="dms:UserMulti">
+            <xsd:sequence>
+              <xsd:element name="UserInfo" minOccurs="0" maxOccurs="unbounded">
+                <xsd:complexType>
+                  <xsd:sequence>
+                    <xsd:element name="DisplayName" type="xsd:string" minOccurs="0"/>
+                    <xsd:element name="AccountId" type="dms:UserId" minOccurs="0" nillable="true"/>
+                    <xsd:element name="AccountType" type="xsd:string" minOccurs="0"/>
+                  </xsd:sequence>
+                </xsd:complexType>
+              </xsd:element>
+            </xsd:sequence>
+          </xsd:extension>
+        </xsd:complexContent>
+      </xsd:complexType>
+    </xsd:element>
+    <xsd:element name="SharedWithDetails" ma:index="17" nillable="true" ma:displayName="Shared With Details" ma:internalName="SharedWithDetails" ma:readOnly="true">
       <xsd:simpleType>
         <xsd:restriction base="dms:Note">
           <xsd:maxLength value="255"/>
@@ -2479,19 +2512,5 @@
 </file>
 
 <file path=customXml/itemProps3.xml><?xml version="1.0" encoding="utf-8"?>
-<ds:datastoreItem xmlns:ds="http://schemas.openxmlformats.org/officeDocument/2006/customXml" ds:itemID="{A4586921-DB3C-4558-BE38-42267E5A0213}">
-  <ds:schemaRefs>
-    <ds:schemaRef ds:uri="http://schemas.microsoft.com/office/2006/metadata/contentType"/>
-    <ds:schemaRef ds:uri="http://schemas.microsoft.com/office/2006/metadata/properties/metaAttributes"/>
-    <ds:schemaRef ds:uri="http://www.w3.org/2001/XMLSchema"/>
-    <ds:schemaRef ds:uri="http://schemas.microsoft.com/office/2006/metadata/properties"/>
-    <ds:schemaRef ds:uri="4f15cab8-2202-4768-b37e-c47f9a7ac1c3"/>
-    <ds:schemaRef ds:uri="http://schemas.microsoft.com/office/2006/documentManagement/types"/>
-    <ds:schemaRef ds:uri="http://schemas.microsoft.com/office/infopath/2007/PartnerControls"/>
-    <ds:schemaRef ds:uri="http://schemas.openxmlformats.org/package/2006/metadata/core-properties"/>
-    <ds:schemaRef ds:uri="http://purl.org/dc/elements/1.1/"/>
-    <ds:schemaRef ds:uri="http://purl.org/dc/terms/"/>
-    <ds:schemaRef ds:uri="http://schemas.microsoft.com/internal/obd"/>
-  </ds:schemaRefs>
-</ds:datastoreItem>
+<ds:datastoreItem xmlns:ds="http://schemas.openxmlformats.org/officeDocument/2006/customXml" ds:itemID="{02972D59-2456-46A5-94A6-A7740608C6E4}"/>
 </file>
</xml_diff>